<commit_message>
Passing both classes for English in classes TimeController and TimeJogoController
</commit_message>
<xml_diff>
--- a/codeComments/controller/TimeController.docx
+++ b/codeComments/controller/TimeController.docx
@@ -43,12 +43,342 @@
         <w:pStyle w:val="SemEspaamento"/>
         <w:rPr>
           <w:rFonts w:cstheme="minorHAnsi"/>
-          <w:b/>
           <w:bCs/>
           <w:sz w:val="28"/>
           <w:szCs w:val="28"/>
         </w:rPr>
       </w:pPr>
+    </w:p>
+    <w:p>
+      <w:pPr>
+        <w:pStyle w:val="SemEspaamento"/>
+        <w:rPr>
+          <w:rFonts w:cstheme="minorHAnsi"/>
+          <w:bCs/>
+          <w:sz w:val="28"/>
+          <w:szCs w:val="28"/>
+        </w:rPr>
+      </w:pPr>
+      <w:r>
+        <w:rPr>
+          <w:rFonts w:cstheme="minorHAnsi"/>
+          <w:bCs/>
+          <w:sz w:val="28"/>
+          <w:szCs w:val="28"/>
+        </w:rPr>
+        <w:t xml:space="preserve"> </w:t>
+      </w:r>
+      <w:r>
+        <w:rPr>
+          <w:rFonts w:cstheme="minorHAnsi"/>
+          <w:bCs/>
+          <w:sz w:val="28"/>
+          <w:szCs w:val="28"/>
+        </w:rPr>
+        <w:t xml:space="preserve">   </w:t>
+      </w:r>
+      <w:bookmarkStart w:id="0" w:name="_GoBack"/>
+      <w:bookmarkEnd w:id="0"/>
+      <w:proofErr w:type="spellStart"/>
+      <w:r>
+        <w:rPr>
+          <w:rFonts w:cstheme="minorHAnsi"/>
+          <w:bCs/>
+          <w:sz w:val="28"/>
+          <w:szCs w:val="28"/>
+        </w:rPr>
+        <w:t>Class</w:t>
+      </w:r>
+      <w:proofErr w:type="spellEnd"/>
+      <w:r>
+        <w:rPr>
+          <w:rFonts w:cstheme="minorHAnsi"/>
+          <w:bCs/>
+          <w:sz w:val="28"/>
+          <w:szCs w:val="28"/>
+        </w:rPr>
+        <w:t xml:space="preserve"> </w:t>
+      </w:r>
+      <w:proofErr w:type="spellStart"/>
+      <w:r>
+        <w:rPr>
+          <w:rFonts w:cstheme="minorHAnsi"/>
+          <w:bCs/>
+          <w:sz w:val="28"/>
+          <w:szCs w:val="28"/>
+        </w:rPr>
+        <w:t>responsible</w:t>
+      </w:r>
+      <w:proofErr w:type="spellEnd"/>
+      <w:r>
+        <w:rPr>
+          <w:rFonts w:cstheme="minorHAnsi"/>
+          <w:bCs/>
+          <w:sz w:val="28"/>
+          <w:szCs w:val="28"/>
+        </w:rPr>
+        <w:t xml:space="preserve"> for </w:t>
+      </w:r>
+      <w:proofErr w:type="spellStart"/>
+      <w:r>
+        <w:rPr>
+          <w:rFonts w:cstheme="minorHAnsi"/>
+          <w:bCs/>
+          <w:sz w:val="28"/>
+          <w:szCs w:val="28"/>
+        </w:rPr>
+        <w:t>handling</w:t>
+      </w:r>
+      <w:proofErr w:type="spellEnd"/>
+      <w:r>
+        <w:rPr>
+          <w:rFonts w:cstheme="minorHAnsi"/>
+          <w:bCs/>
+          <w:sz w:val="28"/>
+          <w:szCs w:val="28"/>
+        </w:rPr>
+        <w:t xml:space="preserve"> </w:t>
+      </w:r>
+      <w:proofErr w:type="spellStart"/>
+      <w:r>
+        <w:rPr>
+          <w:rFonts w:cstheme="minorHAnsi"/>
+          <w:bCs/>
+          <w:sz w:val="28"/>
+          <w:szCs w:val="28"/>
+        </w:rPr>
+        <w:t>the</w:t>
+      </w:r>
+      <w:proofErr w:type="spellEnd"/>
+      <w:r>
+        <w:rPr>
+          <w:rFonts w:cstheme="minorHAnsi"/>
+          <w:bCs/>
+          <w:sz w:val="28"/>
+          <w:szCs w:val="28"/>
+        </w:rPr>
+        <w:t xml:space="preserve"> data </w:t>
+      </w:r>
+      <w:proofErr w:type="spellStart"/>
+      <w:r>
+        <w:rPr>
+          <w:rFonts w:cstheme="minorHAnsi"/>
+          <w:bCs/>
+          <w:sz w:val="28"/>
+          <w:szCs w:val="28"/>
+        </w:rPr>
+        <w:t>of</w:t>
+      </w:r>
+      <w:proofErr w:type="spellEnd"/>
+      <w:r>
+        <w:rPr>
+          <w:rFonts w:cstheme="minorHAnsi"/>
+          <w:bCs/>
+          <w:sz w:val="28"/>
+          <w:szCs w:val="28"/>
+        </w:rPr>
+        <w:t xml:space="preserve"> a </w:t>
+      </w:r>
+      <w:proofErr w:type="spellStart"/>
+      <w:r>
+        <w:rPr>
+          <w:rFonts w:cstheme="minorHAnsi"/>
+          <w:bCs/>
+          <w:sz w:val="28"/>
+          <w:szCs w:val="28"/>
+        </w:rPr>
+        <w:t>team</w:t>
+      </w:r>
+      <w:proofErr w:type="spellEnd"/>
+      <w:r>
+        <w:rPr>
+          <w:rFonts w:cstheme="minorHAnsi"/>
+          <w:bCs/>
+          <w:sz w:val="28"/>
+          <w:szCs w:val="28"/>
+        </w:rPr>
+        <w:t xml:space="preserve">. </w:t>
+      </w:r>
+      <w:proofErr w:type="spellStart"/>
+      <w:r>
+        <w:rPr>
+          <w:rFonts w:cstheme="minorHAnsi"/>
+          <w:bCs/>
+          <w:sz w:val="28"/>
+          <w:szCs w:val="28"/>
+        </w:rPr>
+        <w:t>Can</w:t>
+      </w:r>
+      <w:proofErr w:type="spellEnd"/>
+      <w:r>
+        <w:rPr>
+          <w:rFonts w:cstheme="minorHAnsi"/>
+          <w:bCs/>
+          <w:sz w:val="28"/>
+          <w:szCs w:val="28"/>
+        </w:rPr>
+        <w:t xml:space="preserve"> </w:t>
+      </w:r>
+      <w:proofErr w:type="gramStart"/>
+      <w:r>
+        <w:rPr>
+          <w:rFonts w:cstheme="minorHAnsi"/>
+          <w:bCs/>
+          <w:sz w:val="28"/>
+          <w:szCs w:val="28"/>
+        </w:rPr>
+        <w:t>delete</w:t>
+      </w:r>
+      <w:proofErr w:type="gramEnd"/>
+      <w:r>
+        <w:rPr>
+          <w:rFonts w:cstheme="minorHAnsi"/>
+          <w:bCs/>
+          <w:sz w:val="28"/>
+          <w:szCs w:val="28"/>
+        </w:rPr>
+        <w:t xml:space="preserve">, </w:t>
+      </w:r>
+      <w:proofErr w:type="spellStart"/>
+      <w:r>
+        <w:rPr>
+          <w:rFonts w:cstheme="minorHAnsi"/>
+          <w:bCs/>
+          <w:sz w:val="28"/>
+          <w:szCs w:val="28"/>
+        </w:rPr>
+        <w:t>update</w:t>
+      </w:r>
+      <w:proofErr w:type="spellEnd"/>
+      <w:r>
+        <w:rPr>
+          <w:rFonts w:cstheme="minorHAnsi"/>
+          <w:bCs/>
+          <w:sz w:val="28"/>
+          <w:szCs w:val="28"/>
+        </w:rPr>
+        <w:t xml:space="preserve">, delete </w:t>
+      </w:r>
+      <w:proofErr w:type="spellStart"/>
+      <w:r>
+        <w:rPr>
+          <w:rFonts w:cstheme="minorHAnsi"/>
+          <w:bCs/>
+          <w:sz w:val="28"/>
+          <w:szCs w:val="28"/>
+        </w:rPr>
+        <w:t>and</w:t>
+      </w:r>
+      <w:proofErr w:type="spellEnd"/>
+      <w:r>
+        <w:rPr>
+          <w:rFonts w:cstheme="minorHAnsi"/>
+          <w:bCs/>
+          <w:sz w:val="28"/>
+          <w:szCs w:val="28"/>
+        </w:rPr>
+        <w:t xml:space="preserve"> </w:t>
+      </w:r>
+      <w:proofErr w:type="spellStart"/>
+      <w:r>
+        <w:rPr>
+          <w:rFonts w:cstheme="minorHAnsi"/>
+          <w:bCs/>
+          <w:sz w:val="28"/>
+          <w:szCs w:val="28"/>
+        </w:rPr>
+        <w:t>updates</w:t>
+      </w:r>
+      <w:proofErr w:type="spellEnd"/>
+      <w:r>
+        <w:rPr>
+          <w:rFonts w:cstheme="minorHAnsi"/>
+          <w:bCs/>
+          <w:sz w:val="28"/>
+          <w:szCs w:val="28"/>
+        </w:rPr>
+        <w:t xml:space="preserve"> </w:t>
+      </w:r>
+      <w:proofErr w:type="spellStart"/>
+      <w:r>
+        <w:rPr>
+          <w:rFonts w:cstheme="minorHAnsi"/>
+          <w:bCs/>
+          <w:sz w:val="28"/>
+          <w:szCs w:val="28"/>
+        </w:rPr>
+        <w:t>the</w:t>
+      </w:r>
+      <w:proofErr w:type="spellEnd"/>
+      <w:r>
+        <w:rPr>
+          <w:rFonts w:cstheme="minorHAnsi"/>
+          <w:bCs/>
+          <w:sz w:val="28"/>
+          <w:szCs w:val="28"/>
+        </w:rPr>
+        <w:t xml:space="preserve"> data </w:t>
+      </w:r>
+      <w:proofErr w:type="spellStart"/>
+      <w:r>
+        <w:rPr>
+          <w:rFonts w:cstheme="minorHAnsi"/>
+          <w:bCs/>
+          <w:sz w:val="28"/>
+          <w:szCs w:val="28"/>
+        </w:rPr>
+        <w:t>of</w:t>
+      </w:r>
+      <w:proofErr w:type="spellEnd"/>
+      <w:r>
+        <w:rPr>
+          <w:rFonts w:cstheme="minorHAnsi"/>
+          <w:bCs/>
+          <w:sz w:val="28"/>
+          <w:szCs w:val="28"/>
+        </w:rPr>
+        <w:t xml:space="preserve"> </w:t>
+      </w:r>
+      <w:proofErr w:type="spellStart"/>
+      <w:r>
+        <w:rPr>
+          <w:rFonts w:cstheme="minorHAnsi"/>
+          <w:bCs/>
+          <w:sz w:val="28"/>
+          <w:szCs w:val="28"/>
+        </w:rPr>
+        <w:t>the</w:t>
+      </w:r>
+      <w:proofErr w:type="spellEnd"/>
+      <w:r>
+        <w:rPr>
+          <w:rFonts w:cstheme="minorHAnsi"/>
+          <w:bCs/>
+          <w:sz w:val="28"/>
+          <w:szCs w:val="28"/>
+        </w:rPr>
+        <w:t xml:space="preserve"> </w:t>
+      </w:r>
+      <w:proofErr w:type="spellStart"/>
+      <w:r>
+        <w:rPr>
+          <w:rFonts w:cstheme="minorHAnsi"/>
+          <w:bCs/>
+          <w:sz w:val="28"/>
+          <w:szCs w:val="28"/>
+        </w:rPr>
+        <w:t>team</w:t>
+      </w:r>
+      <w:proofErr w:type="spellEnd"/>
+      <w:r>
+        <w:rPr>
+          <w:rFonts w:cstheme="minorHAnsi"/>
+          <w:bCs/>
+          <w:sz w:val="28"/>
+          <w:szCs w:val="28"/>
+        </w:rPr>
+        <w:t>.</w:t>
+      </w:r>
     </w:p>
     <w:p>
       <w:pPr>
@@ -61,52 +391,6 @@
           <w:szCs w:val="28"/>
         </w:rPr>
       </w:pPr>
-      <w:r>
-        <w:rPr>
-          <w:rFonts w:cstheme="minorHAnsi"/>
-          <w:b/>
-          <w:bCs/>
-          <w:sz w:val="28"/>
-          <w:szCs w:val="28"/>
-        </w:rPr>
-        <w:t xml:space="preserve"> Classe responsável por manipular os dados de um time. Podendo excluir, atualizar </w:t>
-      </w:r>
-      <w:proofErr w:type="gramStart"/>
-      <w:r>
-        <w:rPr>
-          <w:rFonts w:cstheme="minorHAnsi"/>
-          <w:b/>
-          <w:bCs/>
-          <w:sz w:val="28"/>
-          <w:szCs w:val="28"/>
-        </w:rPr>
-        <w:t>deletar</w:t>
-      </w:r>
-      <w:proofErr w:type="gramEnd"/>
-      <w:r>
-        <w:rPr>
-          <w:rFonts w:cstheme="minorHAnsi"/>
-          <w:b/>
-          <w:bCs/>
-          <w:sz w:val="28"/>
-          <w:szCs w:val="28"/>
-        </w:rPr>
-        <w:t xml:space="preserve"> além de atualizar os dados do time.  </w:t>
-      </w:r>
-    </w:p>
-    <w:p>
-      <w:pPr>
-        <w:pStyle w:val="SemEspaamento"/>
-        <w:rPr>
-          <w:rFonts w:cstheme="minorHAnsi"/>
-          <w:b/>
-          <w:bCs/>
-          <w:sz w:val="28"/>
-          <w:szCs w:val="28"/>
-        </w:rPr>
-      </w:pPr>
-      <w:bookmarkStart w:id="0" w:name="_GoBack"/>
-      <w:bookmarkEnd w:id="0"/>
     </w:p>
     <w:tbl>
       <w:tblPr>

</xml_diff>